<commit_message>
learning note on English
</commit_message>
<xml_diff>
--- a/Tips on English Learning.docx
+++ b/Tips on English Learning.docx
@@ -82,7 +82,7 @@
     </w:p>
     <w:p>
       <w:pPr>
-        <w:pStyle w:val="a8"/>
+        <w:pStyle w:val="ListParagraph"/>
         <w:numPr>
           <w:ilvl w:val="0"/>
           <w:numId w:val="1"/>
@@ -98,7 +98,7 @@
     </w:p>
     <w:p>
       <w:pPr>
-        <w:pStyle w:val="a8"/>
+        <w:pStyle w:val="ListParagraph"/>
         <w:numPr>
           <w:ilvl w:val="0"/>
           <w:numId w:val="2"/>
@@ -114,7 +114,7 @@
     </w:p>
     <w:p>
       <w:pPr>
-        <w:pStyle w:val="a8"/>
+        <w:pStyle w:val="ListParagraph"/>
         <w:numPr>
           <w:ilvl w:val="0"/>
           <w:numId w:val="2"/>
@@ -160,7 +160,7 @@
     </w:p>
     <w:p>
       <w:pPr>
-        <w:pStyle w:val="a8"/>
+        <w:pStyle w:val="ListParagraph"/>
         <w:numPr>
           <w:ilvl w:val="0"/>
           <w:numId w:val="2"/>
@@ -170,7 +170,7 @@
       <w:hyperlink r:id="rId7" w:history="1">
         <w:r>
           <w:rPr>
-            <w:rStyle w:val="a7"/>
+            <w:rStyle w:val="Hyperlink"/>
             <w:rFonts w:hint="eastAsia"/>
           </w:rPr>
           <w:t>www.thefreedictionary.com</w:t>
@@ -191,7 +191,7 @@
     </w:p>
     <w:p>
       <w:pPr>
-        <w:pStyle w:val="a8"/>
+        <w:pStyle w:val="ListParagraph"/>
         <w:numPr>
           <w:ilvl w:val="0"/>
           <w:numId w:val="2"/>
@@ -222,7 +222,7 @@
     </w:p>
     <w:p>
       <w:pPr>
-        <w:pStyle w:val="a8"/>
+        <w:pStyle w:val="ListParagraph"/>
         <w:numPr>
           <w:ilvl w:val="0"/>
           <w:numId w:val="2"/>
@@ -238,7 +238,7 @@
     </w:p>
     <w:p>
       <w:pPr>
-        <w:pStyle w:val="a8"/>
+        <w:pStyle w:val="ListParagraph"/>
         <w:numPr>
           <w:ilvl w:val="0"/>
           <w:numId w:val="2"/>
@@ -296,7 +296,7 @@
     </w:p>
     <w:p>
       <w:pPr>
-        <w:pStyle w:val="a8"/>
+        <w:pStyle w:val="ListParagraph"/>
         <w:numPr>
           <w:ilvl w:val="0"/>
           <w:numId w:val="1"/>
@@ -342,7 +342,7 @@
     </w:p>
     <w:p>
       <w:pPr>
-        <w:pStyle w:val="a8"/>
+        <w:pStyle w:val="ListParagraph"/>
         <w:ind w:left="360" w:firstLineChars="0" w:firstLine="0"/>
       </w:pPr>
       <w:r>
@@ -375,7 +375,7 @@
     </w:p>
     <w:p>
       <w:pPr>
-        <w:pStyle w:val="a8"/>
+        <w:pStyle w:val="ListParagraph"/>
         <w:ind w:left="360" w:firstLineChars="0" w:firstLine="0"/>
       </w:pPr>
     </w:p>
@@ -389,13 +389,13 @@
     </w:p>
     <w:p>
       <w:pPr>
-        <w:pStyle w:val="a8"/>
+        <w:pStyle w:val="ListParagraph"/>
         <w:ind w:left="360" w:firstLineChars="0" w:firstLine="0"/>
       </w:pPr>
       <w:hyperlink r:id="rId8" w:history="1">
         <w:r>
           <w:rPr>
-            <w:rStyle w:val="a7"/>
+            <w:rStyle w:val="Hyperlink"/>
           </w:rPr>
           <w:t>https://www.nativespeakeronline.com/</w:t>
         </w:r>
@@ -415,13 +415,13 @@
     </w:p>
     <w:p>
       <w:pPr>
-        <w:pStyle w:val="a8"/>
+        <w:pStyle w:val="ListParagraph"/>
         <w:ind w:left="360" w:firstLineChars="0" w:firstLine="0"/>
       </w:pPr>
       <w:hyperlink r:id="rId9" w:history="1">
         <w:r>
           <w:rPr>
-            <w:rStyle w:val="a7"/>
+            <w:rStyle w:val="Hyperlink"/>
           </w:rPr>
           <w:t>https://preply.com/en/online/english-native-speakers</w:t>
         </w:r>
@@ -534,7 +534,7 @@
       <w:hyperlink r:id="rId10" w:tgtFrame="_blank" w:history="1">
         <w:r>
           <w:rPr>
-            <w:rStyle w:val="a7"/>
+            <w:rStyle w:val="Hyperlink"/>
           </w:rPr>
           <w:t>Cambridge Dictionary</w:t>
         </w:r>
@@ -557,7 +557,7 @@
       <w:hyperlink r:id="rId11" w:history="1">
         <w:r>
           <w:rPr>
-            <w:rStyle w:val="a7"/>
+            <w:rStyle w:val="Hyperlink"/>
           </w:rPr>
           <w:t>https://translate.google.com/</w:t>
         </w:r>
@@ -613,7 +613,7 @@
     </w:p>
     <w:tbl>
       <w:tblPr>
-        <w:tblStyle w:val="a9"/>
+        <w:tblStyle w:val="TableGrid"/>
         <w:tblW w:w="0" w:type="auto"/>
         <w:tblLook w:val="04A0" w:firstRow="1" w:lastRow="0" w:firstColumn="1" w:lastColumn="0" w:noHBand="0" w:noVBand="1"/>
       </w:tblPr>
@@ -640,7 +640,7 @@
             <w:hyperlink r:id="rId12" w:history="1">
               <w:r>
                 <w:rPr>
-                  <w:rStyle w:val="a7"/>
+                  <w:rStyle w:val="Hyperlink"/>
                   <w:rFonts w:ascii="宋体" w:eastAsia="宋体" w:hAnsi="宋体" w:cs="宋体"/>
                   <w:kern w:val="0"/>
                   <w:sz w:val="24"/>
@@ -878,7 +878,31 @@
         <w:rPr>
           <w:rFonts w:hint="eastAsia"/>
         </w:rPr>
-        <w:t>写作要坚持</w:t>
+        <w:t>写作</w:t>
+      </w:r>
+      <w:r>
+        <w:rPr>
+          <w:rFonts w:hint="eastAsia"/>
+        </w:rPr>
+        <w:t>，阅读和听力</w:t>
+      </w:r>
+      <w:r>
+        <w:rPr>
+          <w:rFonts w:hint="eastAsia"/>
+        </w:rPr>
+        <w:t>要坚持</w:t>
+      </w:r>
+      <w:r>
+        <w:rPr>
+          <w:rFonts w:hint="eastAsia"/>
+        </w:rPr>
+        <w:t>。</w:t>
+      </w:r>
+      <w:r>
+        <w:rPr>
+          <w:rFonts w:hint="eastAsia"/>
+        </w:rPr>
+        <w:t>词汇要积累，积累很重要，哪怕每天记几个单次。</w:t>
       </w:r>
     </w:p>
     <w:p/>
@@ -933,7 +957,7 @@
       <w:hyperlink r:id="rId13" w:history="1">
         <w:r>
           <w:rPr>
-            <w:rStyle w:val="a7"/>
+            <w:rStyle w:val="Hyperlink"/>
           </w:rPr>
           <w:t>https://academic.oup.com/very-short-introductions</w:t>
         </w:r>
@@ -1007,6 +1031,113 @@
           <w:rFonts w:hint="eastAsia"/>
         </w:rPr>
         <w:t>，一步步推导。别想起什么就说什么，要有条理。</w:t>
+      </w:r>
+    </w:p>
+    <w:p/>
+    <w:p>
+      <w:r>
+        <w:t xml:space="preserve">14, </w:t>
+      </w:r>
+      <w:r>
+        <w:rPr>
+          <w:rFonts w:hint="eastAsia"/>
+        </w:rPr>
+        <w:t>平时生活中多记下如何表用口语达遇到的事，写错也没关系，因为写下来就会有意识的去寻找正确答案，如果不写很可能过一段时间就忘了。</w:t>
+      </w:r>
+    </w:p>
+    <w:p/>
+    <w:p>
+      <w:r>
+        <w:t>15</w:t>
+      </w:r>
+      <w:r>
+        <w:rPr>
+          <w:rFonts w:hint="eastAsia"/>
+        </w:rPr>
+        <w:t>,</w:t>
+      </w:r>
+      <w:r>
+        <w:t xml:space="preserve"> </w:t>
+      </w:r>
+      <w:r>
+        <w:rPr>
+          <w:rFonts w:hint="eastAsia"/>
+        </w:rPr>
+        <w:t>实际我们的母语不如我们想象的那么好，自己的表达和逻辑能力不够好，导致用英语表达时有困难，就误以为英语不好。</w:t>
+      </w:r>
+      <w:r>
+        <w:rPr>
+          <w:rFonts w:hint="eastAsia"/>
+        </w:rPr>
+        <w:t>因此需要注重提高自己的逻辑能力</w:t>
+      </w:r>
+      <w:r>
+        <w:rPr>
+          <w:rFonts w:hint="eastAsia"/>
+        </w:rPr>
+        <w:t>，这样无论使用什么语言，都可以用好。</w:t>
+      </w:r>
+    </w:p>
+    <w:p>
+      <w:r>
+        <w:t xml:space="preserve">   </w:t>
+      </w:r>
+      <w:r>
+        <w:rPr>
+          <w:rFonts w:hint="eastAsia"/>
+        </w:rPr>
+        <w:t>平时用母语写作或说话或思考时，尽量使用平实的，朴素的没有修辞的中文，因为中文中的某些特定的修辞是很难翻译成英文的。</w:t>
+      </w:r>
+    </w:p>
+    <w:p/>
+    <w:p>
+      <w:r>
+        <w:t>16, “</w:t>
+      </w:r>
+      <w:r>
+        <w:rPr>
+          <w:rFonts w:hint="eastAsia"/>
+        </w:rPr>
+        <w:t>英语思维</w:t>
+      </w:r>
+      <w:r>
+        <w:t>”</w:t>
+      </w:r>
+      <w:r>
+        <w:rPr>
+          <w:rFonts w:hint="eastAsia"/>
+        </w:rPr>
+        <w:t>的说法并不是很有道理，应该说英语表达，英语和汉语只是两种表达方式而已，人脑子里的</w:t>
+      </w:r>
+      <w:r>
+        <w:rPr>
+          <w:rFonts w:hint="eastAsia"/>
+        </w:rPr>
+        <w:t>思想，想法，逻辑是一样的，只是使用不同的语言表述出来而已。</w:t>
+      </w:r>
+    </w:p>
+    <w:p>
+      <w:pPr>
+        <w:rPr>
+          <w:rFonts w:hint="eastAsia"/>
+        </w:rPr>
+      </w:pPr>
+      <w:r>
+        <w:rPr>
+          <w:rFonts w:hint="eastAsia"/>
+        </w:rPr>
+        <w:t>参考：</w:t>
+      </w:r>
+      <w:hyperlink r:id="rId14" w:history="1">
+        <w:r>
+          <w:rPr>
+            <w:rStyle w:val="Hyperlink"/>
+          </w:rPr>
+          <w:t>https://dwillard.org/articles/absurdity-of-thinking-in-language-the</w:t>
+        </w:r>
+      </w:hyperlink>
+      <w:r>
+        <w:t xml:space="preserve"> </w:t>
       </w:r>
     </w:p>
     <w:sectPr>
@@ -1787,7 +1918,7 @@
     <w:lsdException w:name="Unresolved Mention" w:semiHidden="1" w:unhideWhenUsed="1"/>
     <w:lsdException w:name="Smart Link" w:semiHidden="1" w:unhideWhenUsed="1"/>
   </w:latentStyles>
-  <w:style w:type="paragraph" w:default="1" w:styleId="a">
+  <w:style w:type="paragraph" w:default="1" w:styleId="Normal">
     <w:name w:val="Normal"/>
     <w:qFormat/>
     <w:pPr>
@@ -1801,13 +1932,13 @@
       <w:szCs w:val="22"/>
     </w:rPr>
   </w:style>
-  <w:style w:type="character" w:default="1" w:styleId="a0">
+  <w:style w:type="character" w:default="1" w:styleId="DefaultParagraphFont">
     <w:name w:val="Default Paragraph Font"/>
     <w:uiPriority w:val="1"/>
     <w:semiHidden/>
     <w:unhideWhenUsed/>
   </w:style>
-  <w:style w:type="table" w:default="1" w:styleId="a1">
+  <w:style w:type="table" w:default="1" w:styleId="TableNormal">
     <w:name w:val="Normal Table"/>
     <w:uiPriority w:val="99"/>
     <w:semiHidden/>
@@ -1822,16 +1953,16 @@
       </w:tblCellMar>
     </w:tblPr>
   </w:style>
-  <w:style w:type="numbering" w:default="1" w:styleId="a2">
+  <w:style w:type="numbering" w:default="1" w:styleId="NoList">
     <w:name w:val="No List"/>
     <w:uiPriority w:val="99"/>
     <w:semiHidden/>
     <w:unhideWhenUsed/>
   </w:style>
-  <w:style w:type="paragraph" w:styleId="a3">
+  <w:style w:type="paragraph" w:styleId="Footer">
     <w:name w:val="footer"/>
-    <w:basedOn w:val="a"/>
-    <w:link w:val="a4"/>
+    <w:basedOn w:val="Normal"/>
+    <w:link w:val="FooterChar"/>
     <w:uiPriority w:val="99"/>
     <w:unhideWhenUsed/>
     <w:qFormat/>
@@ -1848,10 +1979,10 @@
       <w:szCs w:val="18"/>
     </w:rPr>
   </w:style>
-  <w:style w:type="paragraph" w:styleId="a5">
+  <w:style w:type="paragraph" w:styleId="Header">
     <w:name w:val="header"/>
-    <w:basedOn w:val="a"/>
-    <w:link w:val="a6"/>
+    <w:basedOn w:val="Normal"/>
+    <w:link w:val="HeaderChar"/>
     <w:uiPriority w:val="99"/>
     <w:unhideWhenUsed/>
     <w:pPr>
@@ -1870,9 +2001,9 @@
       <w:szCs w:val="18"/>
     </w:rPr>
   </w:style>
-  <w:style w:type="character" w:styleId="a7">
+  <w:style w:type="character" w:styleId="Hyperlink">
     <w:name w:val="Hyperlink"/>
-    <w:basedOn w:val="a0"/>
+    <w:basedOn w:val="DefaultParagraphFont"/>
     <w:uiPriority w:val="99"/>
     <w:unhideWhenUsed/>
     <w:rPr>
@@ -1880,29 +2011,29 @@
       <w:u w:val="single"/>
     </w:rPr>
   </w:style>
-  <w:style w:type="paragraph" w:styleId="a8">
+  <w:style w:type="paragraph" w:styleId="ListParagraph">
     <w:name w:val="List Paragraph"/>
-    <w:basedOn w:val="a"/>
+    <w:basedOn w:val="Normal"/>
     <w:uiPriority w:val="34"/>
     <w:qFormat/>
     <w:pPr>
       <w:ind w:firstLineChars="200" w:firstLine="420"/>
     </w:pPr>
   </w:style>
-  <w:style w:type="character" w:customStyle="1" w:styleId="a6">
-    <w:name w:val="页眉 字符"/>
-    <w:basedOn w:val="a0"/>
-    <w:link w:val="a5"/>
+  <w:style w:type="character" w:customStyle="1" w:styleId="HeaderChar">
+    <w:name w:val="Header Char"/>
+    <w:basedOn w:val="DefaultParagraphFont"/>
+    <w:link w:val="Header"/>
     <w:uiPriority w:val="99"/>
     <w:rPr>
       <w:sz w:val="18"/>
       <w:szCs w:val="18"/>
     </w:rPr>
   </w:style>
-  <w:style w:type="character" w:customStyle="1" w:styleId="a4">
-    <w:name w:val="页脚 字符"/>
-    <w:basedOn w:val="a0"/>
-    <w:link w:val="a3"/>
+  <w:style w:type="character" w:customStyle="1" w:styleId="FooterChar">
+    <w:name w:val="Footer Char"/>
+    <w:basedOn w:val="DefaultParagraphFont"/>
+    <w:link w:val="Footer"/>
     <w:uiPriority w:val="99"/>
     <w:rPr>
       <w:sz w:val="18"/>
@@ -1911,7 +2042,7 @@
   </w:style>
   <w:style w:type="character" w:customStyle="1" w:styleId="1">
     <w:name w:val="未处理的提及1"/>
-    <w:basedOn w:val="a0"/>
+    <w:basedOn w:val="DefaultParagraphFont"/>
     <w:uiPriority w:val="99"/>
     <w:semiHidden/>
     <w:unhideWhenUsed/>
@@ -1921,9 +2052,9 @@
       <w:shd w:val="clear" w:color="auto" w:fill="E1DFDD"/>
     </w:rPr>
   </w:style>
-  <w:style w:type="table" w:styleId="a9">
+  <w:style w:type="table" w:styleId="TableGrid">
     <w:name w:val="Table Grid"/>
-    <w:basedOn w:val="a1"/>
+    <w:basedOn w:val="TableNormal"/>
     <w:uiPriority w:val="59"/>
     <w:rsid w:val="00D0232D"/>
     <w:tblPr>
@@ -1937,9 +2068,9 @@
       </w:tblBorders>
     </w:tblPr>
   </w:style>
-  <w:style w:type="paragraph" w:styleId="aa">
+  <w:style w:type="paragraph" w:styleId="NormalWeb">
     <w:name w:val="Normal (Web)"/>
-    <w:basedOn w:val="a"/>
+    <w:basedOn w:val="Normal"/>
     <w:uiPriority w:val="99"/>
     <w:semiHidden/>
     <w:unhideWhenUsed/>
@@ -1956,9 +2087,9 @@
       <w:szCs w:val="24"/>
     </w:rPr>
   </w:style>
-  <w:style w:type="character" w:styleId="ab">
+  <w:style w:type="character" w:styleId="Strong">
     <w:name w:val="Strong"/>
-    <w:basedOn w:val="a0"/>
+    <w:basedOn w:val="DefaultParagraphFont"/>
     <w:uiPriority w:val="22"/>
     <w:qFormat/>
     <w:rsid w:val="00D0232D"/>
@@ -1967,10 +2098,10 @@
       <w:bCs/>
     </w:rPr>
   </w:style>
-  <w:style w:type="paragraph" w:styleId="ac">
+  <w:style w:type="paragraph" w:styleId="BalloonText">
     <w:name w:val="Balloon Text"/>
-    <w:basedOn w:val="a"/>
-    <w:link w:val="ad"/>
+    <w:basedOn w:val="Normal"/>
+    <w:link w:val="BalloonTextChar"/>
     <w:uiPriority w:val="99"/>
     <w:semiHidden/>
     <w:unhideWhenUsed/>
@@ -1980,10 +2111,10 @@
       <w:szCs w:val="18"/>
     </w:rPr>
   </w:style>
-  <w:style w:type="character" w:customStyle="1" w:styleId="ad">
-    <w:name w:val="批注框文本 字符"/>
-    <w:basedOn w:val="a0"/>
-    <w:link w:val="ac"/>
+  <w:style w:type="character" w:customStyle="1" w:styleId="BalloonTextChar">
+    <w:name w:val="Balloon Text Char"/>
+    <w:basedOn w:val="DefaultParagraphFont"/>
+    <w:link w:val="BalloonText"/>
     <w:uiPriority w:val="99"/>
     <w:semiHidden/>
     <w:rsid w:val="00882C6B"/>
@@ -1992,6 +2123,18 @@
       <w:kern w:val="2"/>
       <w:sz w:val="18"/>
       <w:szCs w:val="18"/>
+    </w:rPr>
+  </w:style>
+  <w:style w:type="character" w:styleId="UnresolvedMention">
+    <w:name w:val="Unresolved Mention"/>
+    <w:basedOn w:val="DefaultParagraphFont"/>
+    <w:uiPriority w:val="99"/>
+    <w:semiHidden/>
+    <w:unhideWhenUsed/>
+    <w:rsid w:val="00402D3A"/>
+    <w:rPr>
+      <w:color w:val="605E5C"/>
+      <w:shd w:val="clear" w:color="auto" w:fill="E1DFDD"/>
     </w:rPr>
   </w:style>
 </w:styles>

</xml_diff>

<commit_message>
modified 'Celebrity and Charity' and add some new words
</commit_message>
<xml_diff>
--- a/Tips on English Learning.docx
+++ b/Tips on English Learning.docx
@@ -1801,7 +1801,24 @@
         <w:br/>
       </w:r>
     </w:p>
-    <w:p/>
+    <w:p>
+      <w:r>
+        <w:t xml:space="preserve">12, </w:t>
+      </w:r>
+      <w:r>
+        <w:rPr>
+          <w:rFonts w:hint="eastAsia"/>
+        </w:rPr>
+        <w:t>多读各种类型的文章，不要只读单一类型的，多读杂书后在遇到新事物的时候可以运用类比的手段是自己更好的理解它。</w:t>
+      </w:r>
+    </w:p>
+    <w:p>
+      <w:pPr>
+        <w:rPr>
+          <w:rFonts w:hint="eastAsia"/>
+        </w:rPr>
+      </w:pPr>
+    </w:p>
     <w:sectPr>
       <w:pgSz w:w="11906" w:h="16838"/>
       <w:pgMar w:top="1440" w:right="1800" w:bottom="1440" w:left="1800" w:header="851" w:footer="992" w:gutter="0"/>

</xml_diff>

<commit_message>
add an English essay
</commit_message>
<xml_diff>
--- a/Tips on English Learning.docx
+++ b/Tips on English Learning.docx
@@ -286,7 +286,7 @@
     </w:p>
     <w:p>
       <w:pPr>
-        <w:pStyle w:val="ListParagraph"/>
+        <w:pStyle w:val="a8"/>
         <w:numPr>
           <w:ilvl w:val="0"/>
           <w:numId w:val="1"/>
@@ -332,7 +332,7 @@
     </w:p>
     <w:p>
       <w:pPr>
-        <w:pStyle w:val="ListParagraph"/>
+        <w:pStyle w:val="a8"/>
         <w:ind w:left="360" w:firstLineChars="0" w:firstLine="0"/>
       </w:pPr>
       <w:r>
@@ -365,18 +365,23 @@
     </w:p>
     <w:p>
       <w:pPr>
-        <w:pStyle w:val="ListParagraph"/>
+        <w:pStyle w:val="a8"/>
         <w:ind w:left="360" w:firstLineChars="0" w:firstLine="0"/>
       </w:pPr>
     </w:p>
     <w:p>
       <w:pPr>
-        <w:pStyle w:val="ListParagraph"/>
+        <w:pStyle w:val="a8"/>
         <w:ind w:left="360" w:firstLineChars="0" w:firstLine="0"/>
       </w:pPr>
     </w:p>
     <w:p/>
     <w:p>
+      <w:pPr>
+        <w:rPr>
+          <w:rFonts w:hint="eastAsia"/>
+        </w:rPr>
+      </w:pPr>
       <w:r>
         <w:rPr>
           <w:rFonts w:hint="eastAsia"/>
@@ -395,55 +400,90 @@
         </w:rPr>
         <w:t>英语思维的说法不准确，实际人脑是现有逻辑再选择一种语言表达出来。</w:t>
       </w:r>
-    </w:p>
-    <w:p/>
-    <w:p>
-      <w:r>
-        <w:rPr>
-          <w:rFonts w:hint="eastAsia"/>
-        </w:rPr>
-        <w:t>6</w:t>
-      </w:r>
-      <w:r>
-        <w:rPr>
-          <w:rFonts w:hint="eastAsia"/>
-        </w:rPr>
-        <w:t>，准备几个错题本，单词发音错题本，拼写错题本等，时常记录并复习。</w:t>
-      </w:r>
-    </w:p>
-    <w:p/>
-    <w:p>
-      <w:r>
-        <w:rPr>
-          <w:rFonts w:hint="eastAsia"/>
-        </w:rPr>
-        <w:t>7</w:t>
-      </w:r>
-      <w:r>
-        <w:rPr>
-          <w:rFonts w:hint="eastAsia"/>
-        </w:rPr>
-        <w:t>，学习语言没有捷径可走，就是不断的重复，练习，平时多用。</w:t>
-      </w:r>
-    </w:p>
-    <w:p/>
-    <w:p>
-      <w:r>
-        <w:rPr>
-          <w:rFonts w:hint="eastAsia"/>
-        </w:rPr>
-        <w:t>8</w:t>
-      </w:r>
-      <w:r>
-        <w:rPr>
-          <w:rFonts w:hint="eastAsia"/>
-        </w:rPr>
-        <w:t>，</w:t>
-      </w:r>
-      <w:hyperlink r:id="rId7" w:tgtFrame="_blank" w:history="1">
+      <w:r>
+        <w:rPr>
+          <w:rFonts w:hint="eastAsia"/>
+        </w:rPr>
+        <w:t>参考李笑来《</w:t>
+      </w:r>
+      <w:r>
+        <w:rPr>
+          <w:rFonts w:hint="eastAsia"/>
+        </w:rPr>
+        <w:t>Everyon Can Use English</w:t>
+      </w:r>
+      <w:r>
+        <w:rPr>
+          <w:rFonts w:hint="eastAsia"/>
+        </w:rPr>
+        <w:t>》</w:t>
+      </w:r>
+      <w:r>
+        <w:rPr>
+          <w:rFonts w:hint="eastAsia"/>
+        </w:rPr>
+        <w:t>。</w:t>
+      </w:r>
+      <w:r>
+        <w:br/>
+      </w:r>
+      <w:hyperlink r:id="rId7" w:history="1">
         <w:r>
           <w:rPr>
-            <w:rStyle w:val="Hyperlink"/>
+            <w:rStyle w:val="a7"/>
+          </w:rPr>
+          <w:t>Absurdity of Thinking in Language</w:t>
+        </w:r>
+      </w:hyperlink>
+    </w:p>
+    <w:p/>
+    <w:p>
+      <w:r>
+        <w:rPr>
+          <w:rFonts w:hint="eastAsia"/>
+        </w:rPr>
+        <w:t>6</w:t>
+      </w:r>
+      <w:r>
+        <w:rPr>
+          <w:rFonts w:hint="eastAsia"/>
+        </w:rPr>
+        <w:t>，准备几个错题本，单词发音错题本，拼写错题本等，时常记录并复习。</w:t>
+      </w:r>
+    </w:p>
+    <w:p/>
+    <w:p>
+      <w:r>
+        <w:rPr>
+          <w:rFonts w:hint="eastAsia"/>
+        </w:rPr>
+        <w:t>7</w:t>
+      </w:r>
+      <w:r>
+        <w:rPr>
+          <w:rFonts w:hint="eastAsia"/>
+        </w:rPr>
+        <w:t>，学习语言没有捷径可走，就是不断的重复，练习，平时多用。</w:t>
+      </w:r>
+    </w:p>
+    <w:p/>
+    <w:p>
+      <w:r>
+        <w:rPr>
+          <w:rFonts w:hint="eastAsia"/>
+        </w:rPr>
+        <w:t>8</w:t>
+      </w:r>
+      <w:r>
+        <w:rPr>
+          <w:rFonts w:hint="eastAsia"/>
+        </w:rPr>
+        <w:t>，</w:t>
+      </w:r>
+      <w:hyperlink r:id="rId8" w:tgtFrame="_blank" w:history="1">
+        <w:r>
+          <w:rPr>
+            <w:rStyle w:val="a7"/>
           </w:rPr>
           <w:t>Cambridge Dictionary</w:t>
         </w:r>
@@ -463,10 +503,10 @@
         </w:rPr>
         <w:t>发音练习可通过</w:t>
       </w:r>
-      <w:hyperlink r:id="rId8" w:history="1">
+      <w:hyperlink r:id="rId9" w:history="1">
         <w:r>
           <w:rPr>
-            <w:rStyle w:val="Hyperlink"/>
+            <w:rStyle w:val="a7"/>
           </w:rPr>
           <w:t>https://translate.google.com/</w:t>
         </w:r>
@@ -522,7 +562,7 @@
     </w:p>
     <w:tbl>
       <w:tblPr>
-        <w:tblStyle w:val="TableGrid"/>
+        <w:tblStyle w:val="a9"/>
         <w:tblW w:w="0" w:type="auto"/>
         <w:tblLook w:val="04A0" w:firstRow="1" w:lastRow="0" w:firstColumn="1" w:lastColumn="0" w:noHBand="0" w:noVBand="1"/>
       </w:tblPr>
@@ -546,10 +586,10 @@
                 <w:szCs w:val="24"/>
               </w:rPr>
             </w:pPr>
-            <w:hyperlink r:id="rId9" w:history="1">
+            <w:hyperlink r:id="rId10" w:history="1">
               <w:r>
                 <w:rPr>
-                  <w:rStyle w:val="Hyperlink"/>
+                  <w:rStyle w:val="a7"/>
                   <w:rFonts w:ascii="宋体" w:eastAsia="宋体" w:hAnsi="宋体" w:cs="宋体"/>
                   <w:kern w:val="0"/>
                   <w:sz w:val="24"/>
@@ -624,6 +664,7 @@
                 <w:sz w:val="24"/>
                 <w:szCs w:val="24"/>
               </w:rPr>
+              <w:lastRenderedPageBreak/>
               <w:t>发音训练时务必要有纠音。</w:t>
             </w:r>
             <w:r>
@@ -653,17 +694,7 @@
                 <w:sz w:val="24"/>
                 <w:szCs w:val="24"/>
               </w:rPr>
-              <w:t>，即便是自己音标很</w:t>
-            </w:r>
-            <w:r>
-              <w:rPr>
-                <w:rFonts w:ascii="宋体" w:eastAsia="宋体" w:hAnsi="宋体" w:cs="宋体"/>
-                <w:kern w:val="0"/>
-                <w:sz w:val="24"/>
-                <w:szCs w:val="24"/>
-              </w:rPr>
-              <w:lastRenderedPageBreak/>
-              <w:t>熟悉也有可能在组合起来的时候出错。</w:t>
+              <w:t>，即便是自己音标很熟悉也有可能在组合起来的时候出错。</w:t>
             </w:r>
             <w:r>
               <w:rPr>
@@ -842,7 +873,19 @@
         <w:rPr>
           <w:rFonts w:hint="eastAsia"/>
         </w:rPr>
-        <w:t>词汇要积累，积累很重要，哪怕每天记几个单次。</w:t>
+        <w:t>词汇要积累，积累很重要，哪怕每天记几个</w:t>
+      </w:r>
+      <w:r>
+        <w:rPr>
+          <w:rFonts w:hint="eastAsia"/>
+        </w:rPr>
+        <w:t>单词</w:t>
+      </w:r>
+      <w:r>
+        <w:rPr>
+          <w:rFonts w:hint="eastAsia"/>
+        </w:rPr>
+        <w:t>。</w:t>
       </w:r>
     </w:p>
     <w:p/>
@@ -1029,13 +1072,49 @@
         <w:rPr>
           <w:rFonts w:hint="eastAsia"/>
         </w:rPr>
-        <w:t>的说法并不是很有道理，应该说英语表达，英语和汉语只是两种表达方式而已，人脑子里的</w:t>
-      </w:r>
-      <w:r>
-        <w:rPr>
-          <w:rFonts w:hint="eastAsia"/>
-        </w:rPr>
-        <w:t>思想，想法，逻辑是一样的，只是使用不同的语言表述出来而已。</w:t>
+        <w:t>的说法并不是很有道理，应该说</w:t>
+      </w:r>
+      <w:r>
+        <w:rPr>
+          <w:rFonts w:hint="eastAsia"/>
+        </w:rPr>
+        <w:t>用</w:t>
+      </w:r>
+      <w:r>
+        <w:rPr>
+          <w:rFonts w:hint="eastAsia"/>
+        </w:rPr>
+        <w:t>英语表达</w:t>
+      </w:r>
+      <w:r>
+        <w:rPr>
+          <w:rFonts w:hint="eastAsia"/>
+        </w:rPr>
+        <w:t>想法</w:t>
+      </w:r>
+      <w:r>
+        <w:rPr>
+          <w:rFonts w:hint="eastAsia"/>
+        </w:rPr>
+        <w:t>，英语和汉语只是两种表达方式而已，</w:t>
+      </w:r>
+      <w:r>
+        <w:rPr>
+          <w:rFonts w:hint="eastAsia"/>
+        </w:rPr>
+        <w:t>人的脑中有了想法，有清晰的逻辑，下一步才是使用语言表达出来</w:t>
+      </w:r>
+      <w:r>
+        <w:rPr>
+          <w:rFonts w:hint="eastAsia"/>
+        </w:rPr>
+        <w:t>，</w:t>
+      </w:r>
+      <w:r>
+        <w:rPr>
+          <w:rFonts w:hint="eastAsia"/>
+        </w:rPr>
+        <w:t>可以用英语或者汉语，只是语言工具不同而已</w:t>
       </w:r>
     </w:p>
     <w:p>
@@ -1045,10 +1124,10 @@
         </w:rPr>
         <w:t>参考：</w:t>
       </w:r>
-      <w:hyperlink r:id="rId10" w:history="1">
+      <w:hyperlink r:id="rId11" w:history="1">
         <w:r>
           <w:rPr>
-            <w:rStyle w:val="Hyperlink"/>
+            <w:rStyle w:val="a7"/>
           </w:rPr>
           <w:t>https://dwillard.org/articles/absurdity-of-thinking-in-language-the</w:t>
         </w:r>
@@ -1111,714 +1190,129 @@
         </w:pBdr>
       </w:pPr>
     </w:p>
+    <w:p>
+      <w:r>
+        <w:rPr>
+          <w:rFonts w:hint="eastAsia"/>
+        </w:rPr>
+        <w:t>1</w:t>
+      </w:r>
+      <w:r>
+        <w:rPr>
+          <w:rFonts w:hint="eastAsia"/>
+        </w:rPr>
+        <w:t>8</w:t>
+      </w:r>
+      <w:r>
+        <w:rPr>
+          <w:rFonts w:hint="eastAsia"/>
+        </w:rPr>
+        <w:t xml:space="preserve">, </w:t>
+      </w:r>
+      <w:r>
+        <w:rPr>
+          <w:rFonts w:hint="eastAsia"/>
+        </w:rPr>
+        <w:t>英语的</w:t>
+      </w:r>
+      <w:r>
+        <w:rPr>
+          <w:rFonts w:hint="eastAsia"/>
+        </w:rPr>
+        <w:t>word</w:t>
+      </w:r>
+      <w:r>
+        <w:rPr>
+          <w:rFonts w:hint="eastAsia"/>
+        </w:rPr>
+        <w:t>被翻译成汉语的</w:t>
+      </w:r>
+      <w:r>
+        <w:t>”</w:t>
+      </w:r>
+      <w:r>
+        <w:rPr>
+          <w:rFonts w:hint="eastAsia"/>
+        </w:rPr>
+        <w:t>词</w:t>
+      </w:r>
+      <w:r>
+        <w:t>”</w:t>
+      </w:r>
+      <w:r>
+        <w:rPr>
+          <w:rFonts w:hint="eastAsia"/>
+        </w:rPr>
+        <w:t>是不准确的，应该是</w:t>
+      </w:r>
+      <w:r>
+        <w:t>”</w:t>
+      </w:r>
+      <w:r>
+        <w:rPr>
+          <w:rFonts w:hint="eastAsia"/>
+        </w:rPr>
+        <w:t>字</w:t>
+      </w:r>
+      <w:r>
+        <w:t>”</w:t>
+      </w:r>
+      <w:r>
+        <w:rPr>
+          <w:rFonts w:hint="eastAsia"/>
+        </w:rPr>
+        <w:t>，因为在大多数情况下英语中的</w:t>
+      </w:r>
+      <w:r>
+        <w:rPr>
+          <w:rFonts w:hint="eastAsia"/>
+        </w:rPr>
+        <w:t>word</w:t>
+      </w:r>
+      <w:r>
+        <w:rPr>
+          <w:rFonts w:hint="eastAsia"/>
+        </w:rPr>
+        <w:t>不是单独出现的，总有和其它</w:t>
+      </w:r>
+      <w:r>
+        <w:rPr>
+          <w:rFonts w:hint="eastAsia"/>
+        </w:rPr>
+        <w:t>word</w:t>
+      </w:r>
+      <w:r>
+        <w:rPr>
+          <w:rFonts w:hint="eastAsia"/>
+        </w:rPr>
+        <w:t>搭配组成</w:t>
+      </w:r>
+      <w:r>
+        <w:rPr>
+          <w:rFonts w:hint="eastAsia"/>
+        </w:rPr>
+        <w:t xml:space="preserve">phrasal verbs </w:t>
+      </w:r>
+      <w:r>
+        <w:rPr>
+          <w:rFonts w:hint="eastAsia"/>
+        </w:rPr>
+        <w:t>或</w:t>
+      </w:r>
+      <w:r>
+        <w:rPr>
+          <w:rFonts w:hint="eastAsia"/>
+        </w:rPr>
+        <w:t xml:space="preserve"> idioms</w:t>
+      </w:r>
+      <w:r>
+        <w:rPr>
+          <w:rFonts w:hint="eastAsia"/>
+        </w:rPr>
+        <w:t>。</w:t>
+      </w:r>
+    </w:p>
     <w:p/>
-    <w:p>
-      <w:r>
-        <w:rPr>
-          <w:rFonts w:hint="eastAsia"/>
-        </w:rPr>
-        <w:t>资料：</w:t>
-      </w:r>
-    </w:p>
-    <w:p>
-      <w:r>
-        <w:lastRenderedPageBreak/>
-        <w:t xml:space="preserve">4, </w:t>
-      </w:r>
-      <w:r>
-        <w:t>相关学习网站</w:t>
-      </w:r>
-    </w:p>
-    <w:p>
-      <w:pPr>
-        <w:pStyle w:val="ListParagraph"/>
-        <w:ind w:left="360" w:firstLineChars="0" w:firstLine="0"/>
-      </w:pPr>
-      <w:hyperlink r:id="rId11" w:history="1">
-        <w:r>
-          <w:rPr>
-            <w:rStyle w:val="Hyperlink"/>
-          </w:rPr>
-          <w:t>https://www.nativespeakeronline.com/</w:t>
-        </w:r>
-      </w:hyperlink>
-      <w:r>
-        <w:t xml:space="preserve">  </w:t>
-      </w:r>
-      <w:r>
-        <w:t>：</w:t>
-      </w:r>
-      <w:r>
-        <w:t xml:space="preserve"> </w:t>
-      </w:r>
-      <w:r>
-        <w:t>地道表达</w:t>
-      </w:r>
-    </w:p>
-    <w:p>
-      <w:pPr>
-        <w:pStyle w:val="ListParagraph"/>
-        <w:ind w:left="360" w:firstLineChars="0" w:firstLine="0"/>
-      </w:pPr>
-      <w:hyperlink r:id="rId12" w:history="1">
-        <w:r>
-          <w:rPr>
-            <w:rStyle w:val="Hyperlink"/>
-          </w:rPr>
-          <w:t>https://preply.com/en/online/english-native-speakers</w:t>
-        </w:r>
-      </w:hyperlink>
-      <w:r>
-        <w:t xml:space="preserve">  </w:t>
-      </w:r>
-      <w:r>
-        <w:t>：母语英语在线交流，收费。</w:t>
-      </w:r>
-    </w:p>
-    <w:p>
-      <w:r>
-        <w:t>5</w:t>
-      </w:r>
-      <w:r>
-        <w:rPr>
-          <w:rFonts w:hint="eastAsia"/>
-        </w:rPr>
-        <w:t>，书籍介绍</w:t>
-      </w:r>
-    </w:p>
-    <w:tbl>
-      <w:tblPr>
-        <w:tblStyle w:val="TableGrid"/>
-        <w:tblW w:w="0" w:type="auto"/>
-        <w:tblLook w:val="04A0" w:firstRow="1" w:lastRow="0" w:firstColumn="1" w:lastColumn="0" w:noHBand="0" w:noVBand="1"/>
-      </w:tblPr>
-      <w:tblGrid>
-        <w:gridCol w:w="8522"/>
-      </w:tblGrid>
-      <w:tr>
-        <w:tc>
-          <w:tcPr>
-            <w:tcW w:w="8522" w:type="dxa"/>
-          </w:tcPr>
-          <w:p>
-            <w:pPr>
-              <w:pStyle w:val="NormalWeb"/>
-              <w:shd w:val="clear" w:color="auto" w:fill="FFFFFF"/>
-              <w:spacing w:before="0" w:beforeAutospacing="0" w:after="240" w:afterAutospacing="0"/>
-              <w:rPr>
-                <w:rFonts w:ascii="Segoe UI" w:eastAsia="Times New Roman" w:hAnsi="Segoe UI" w:cs="Segoe UI"/>
-                <w:color w:val="1F2328"/>
-              </w:rPr>
-            </w:pPr>
-            <w:r>
-              <w:rPr>
-                <w:rFonts w:ascii="Segoe UI" w:hAnsi="Segoe UI" w:cs="Segoe UI"/>
-                <w:color w:val="1F2328"/>
-              </w:rPr>
-              <w:t>不能</w:t>
-            </w:r>
-            <w:r>
-              <w:rPr>
-                <w:rFonts w:ascii="Segoe UI" w:hAnsi="Segoe UI" w:cs="Segoe UI"/>
-                <w:color w:val="1F2328"/>
-              </w:rPr>
-              <w:t xml:space="preserve"> “</w:t>
-            </w:r>
-            <w:r>
-              <w:rPr>
-                <w:rFonts w:ascii="Segoe UI" w:hAnsi="Segoe UI" w:cs="Segoe UI"/>
-                <w:color w:val="1F2328"/>
-              </w:rPr>
-              <w:t>只学英语</w:t>
-            </w:r>
-            <w:r>
-              <w:rPr>
-                <w:rFonts w:ascii="Segoe UI" w:hAnsi="Segoe UI" w:cs="Segoe UI"/>
-                <w:color w:val="1F2328"/>
-              </w:rPr>
-              <w:t>”</w:t>
-            </w:r>
-            <w:r>
-              <w:rPr>
-                <w:rFonts w:ascii="Segoe UI" w:hAnsi="Segoe UI" w:cs="Segoe UI"/>
-                <w:color w:val="1F2328"/>
-              </w:rPr>
-              <w:t>，这就好像用计算机绘图，只学</w:t>
-            </w:r>
-            <w:r>
-              <w:rPr>
-                <w:rFonts w:ascii="Segoe UI" w:hAnsi="Segoe UI" w:cs="Segoe UI"/>
-                <w:color w:val="1F2328"/>
-              </w:rPr>
-              <w:t xml:space="preserve"> “Photoshop” </w:t>
-            </w:r>
-            <w:r>
-              <w:rPr>
-                <w:rFonts w:ascii="Segoe UI" w:hAnsi="Segoe UI" w:cs="Segoe UI"/>
-                <w:color w:val="1F2328"/>
-              </w:rPr>
-              <w:t>是不够的，要有足够的色彩、手绘基本训练，才能够自由创作一样。有几本书，建议所有想获得正确思考能力，进而表达清晰的人阅读</w:t>
-            </w:r>
-            <w:r>
-              <w:rPr>
-                <w:rFonts w:ascii="微软雅黑" w:eastAsia="微软雅黑" w:hAnsi="微软雅黑" w:cs="微软雅黑" w:hint="eastAsia"/>
-                <w:color w:val="1F2328"/>
-              </w:rPr>
-              <w:t>。</w:t>
-            </w:r>
-          </w:p>
-          <w:p>
-            <w:pPr>
-              <w:widowControl/>
-              <w:numPr>
-                <w:ilvl w:val="0"/>
-                <w:numId w:val="4"/>
-              </w:numPr>
-              <w:shd w:val="clear" w:color="auto" w:fill="FFFFFF"/>
-              <w:spacing w:before="100" w:beforeAutospacing="1" w:after="100" w:afterAutospacing="1"/>
-              <w:jc w:val="left"/>
-              <w:rPr>
-                <w:rFonts w:ascii="Segoe UI" w:hAnsi="Segoe UI" w:cs="Segoe UI"/>
-                <w:color w:val="1F2328"/>
-              </w:rPr>
-            </w:pPr>
-            <w:r>
-              <w:rPr>
-                <w:rFonts w:ascii="Segoe UI" w:hAnsi="Segoe UI" w:cs="Segoe UI"/>
-                <w:color w:val="1F2328"/>
-              </w:rPr>
-              <w:t>Thought and Knowledge: An Introduction to Critical Thinking 4th edition, by Diane F. Halpern</w:t>
-            </w:r>
-          </w:p>
-          <w:p>
-            <w:pPr>
-              <w:widowControl/>
-              <w:numPr>
-                <w:ilvl w:val="0"/>
-                <w:numId w:val="4"/>
-              </w:numPr>
-              <w:shd w:val="clear" w:color="auto" w:fill="FFFFFF"/>
-              <w:spacing w:before="60" w:after="100" w:afterAutospacing="1"/>
-              <w:jc w:val="left"/>
-              <w:rPr>
-                <w:rFonts w:ascii="Segoe UI" w:hAnsi="Segoe UI" w:cs="Segoe UI"/>
-                <w:color w:val="1F2328"/>
-              </w:rPr>
-            </w:pPr>
-            <w:r>
-              <w:rPr>
-                <w:rFonts w:ascii="Segoe UI" w:hAnsi="Segoe UI" w:cs="Segoe UI"/>
-                <w:color w:val="1F2328"/>
-              </w:rPr>
-              <w:t>Thinking and Deciding, 4th edition, by Jonathan Baron</w:t>
-            </w:r>
-          </w:p>
-          <w:p>
-            <w:pPr>
-              <w:widowControl/>
-              <w:numPr>
-                <w:ilvl w:val="0"/>
-                <w:numId w:val="4"/>
-              </w:numPr>
-              <w:shd w:val="clear" w:color="auto" w:fill="FFFFFF"/>
-              <w:spacing w:before="60" w:after="100" w:afterAutospacing="1"/>
-              <w:jc w:val="left"/>
-              <w:rPr>
-                <w:rFonts w:ascii="Segoe UI" w:hAnsi="Segoe UI" w:cs="Segoe UI"/>
-                <w:color w:val="1F2328"/>
-              </w:rPr>
-            </w:pPr>
-            <w:r>
-              <w:rPr>
-                <w:rFonts w:ascii="Segoe UI" w:hAnsi="Segoe UI" w:cs="Segoe UI"/>
-                <w:color w:val="1F2328"/>
-              </w:rPr>
-              <w:t>Argumentation: The Study of Effective Reasoning by Zarefsky David (Audiobook)</w:t>
-            </w:r>
-          </w:p>
-          <w:p>
-            <w:pPr>
-              <w:widowControl/>
-              <w:numPr>
-                <w:ilvl w:val="0"/>
-                <w:numId w:val="4"/>
-              </w:numPr>
-              <w:shd w:val="clear" w:color="auto" w:fill="FFFFFF"/>
-              <w:spacing w:before="60" w:after="100" w:afterAutospacing="1"/>
-              <w:jc w:val="left"/>
-              <w:rPr>
-                <w:rFonts w:ascii="Segoe UI" w:hAnsi="Segoe UI" w:cs="Segoe UI"/>
-                <w:color w:val="1F2328"/>
-              </w:rPr>
-            </w:pPr>
-            <w:r>
-              <w:rPr>
-                <w:rFonts w:ascii="Segoe UI" w:hAnsi="Segoe UI" w:cs="Segoe UI"/>
-                <w:color w:val="1F2328"/>
-              </w:rPr>
-              <w:t>Craft of Research, by Wayne C. Booth, Gregory G. Colomb, Joseph M. Williams</w:t>
-            </w:r>
-          </w:p>
-          <w:p>
-            <w:pPr>
-              <w:widowControl/>
-              <w:numPr>
-                <w:ilvl w:val="0"/>
-                <w:numId w:val="4"/>
-              </w:numPr>
-              <w:shd w:val="clear" w:color="auto" w:fill="FFFFFF"/>
-              <w:spacing w:before="60" w:after="100" w:afterAutospacing="1"/>
-              <w:jc w:val="left"/>
-              <w:rPr>
-                <w:rFonts w:ascii="Segoe UI" w:hAnsi="Segoe UI" w:cs="Segoe UI"/>
-                <w:color w:val="1F2328"/>
-              </w:rPr>
-            </w:pPr>
-            <w:r>
-              <w:rPr>
-                <w:rFonts w:ascii="Segoe UI" w:hAnsi="Segoe UI" w:cs="Segoe UI"/>
-                <w:color w:val="1F2328"/>
-              </w:rPr>
-              <w:t>Good Reasoning Matters!: A Constructive Approach to Critical Thinking 3rd edition, by Leo A. Groarke, Christopher W. Tindale</w:t>
-            </w:r>
-          </w:p>
-          <w:p>
-            <w:pPr>
-              <w:pStyle w:val="NormalWeb"/>
-              <w:shd w:val="clear" w:color="auto" w:fill="FFFFFF"/>
-              <w:spacing w:before="0" w:beforeAutospacing="0" w:after="240" w:afterAutospacing="0"/>
-              <w:rPr>
-                <w:rFonts w:ascii="Segoe UI" w:hAnsi="Segoe UI" w:cs="Segoe UI"/>
-                <w:color w:val="1F2328"/>
-              </w:rPr>
-            </w:pPr>
-            <w:r>
-              <w:rPr>
-                <w:rFonts w:ascii="Segoe UI" w:hAnsi="Segoe UI" w:cs="Segoe UI"/>
-                <w:color w:val="1F2328"/>
-              </w:rPr>
-              <w:t>另外，还有三本关于文风（</w:t>
-            </w:r>
-            <w:r>
-              <w:rPr>
-                <w:rFonts w:ascii="Segoe UI" w:hAnsi="Segoe UI" w:cs="Segoe UI"/>
-                <w:color w:val="1F2328"/>
-              </w:rPr>
-              <w:t>Style</w:t>
-            </w:r>
-            <w:r>
-              <w:rPr>
-                <w:rFonts w:ascii="Segoe UI" w:hAnsi="Segoe UI" w:cs="Segoe UI"/>
-                <w:color w:val="1F2328"/>
-              </w:rPr>
-              <w:t>）的书籍也一定要看</w:t>
-            </w:r>
-            <w:r>
-              <w:rPr>
-                <w:rFonts w:ascii="微软雅黑" w:eastAsia="微软雅黑" w:hAnsi="微软雅黑" w:cs="微软雅黑" w:hint="eastAsia"/>
-                <w:color w:val="1F2328"/>
-              </w:rPr>
-              <w:t>：</w:t>
-            </w:r>
-          </w:p>
-          <w:p>
-            <w:pPr>
-              <w:widowControl/>
-              <w:numPr>
-                <w:ilvl w:val="0"/>
-                <w:numId w:val="5"/>
-              </w:numPr>
-              <w:shd w:val="clear" w:color="auto" w:fill="FFFFFF"/>
-              <w:spacing w:before="100" w:beforeAutospacing="1" w:after="100" w:afterAutospacing="1"/>
-              <w:jc w:val="left"/>
-              <w:rPr>
-                <w:rFonts w:ascii="Segoe UI" w:hAnsi="Segoe UI" w:cs="Segoe UI"/>
-                <w:color w:val="1F2328"/>
-              </w:rPr>
-            </w:pPr>
-            <w:r>
-              <w:rPr>
-                <w:rFonts w:ascii="Segoe UI" w:hAnsi="Segoe UI" w:cs="Segoe UI"/>
-                <w:color w:val="1F2328"/>
-              </w:rPr>
-              <w:t>A Plain English Handbook (1998), from Security and Exchange Commission, Prefaced by Warren E. Buffett (</w:t>
-            </w:r>
-            <w:hyperlink r:id="rId13" w:history="1">
-              <w:r>
-                <w:rPr>
-                  <w:rStyle w:val="Hyperlink"/>
-                  <w:rFonts w:ascii="Segoe UI" w:hAnsi="Segoe UI" w:cs="Segoe UI"/>
-                </w:rPr>
-                <w:t>http://www.plainlanguage.gov</w:t>
-              </w:r>
-            </w:hyperlink>
-            <w:r>
-              <w:rPr>
-                <w:rFonts w:ascii="Segoe UI" w:hAnsi="Segoe UI" w:cs="Segoe UI"/>
-                <w:color w:val="1F2328"/>
-              </w:rPr>
-              <w:t>)</w:t>
-            </w:r>
-          </w:p>
-          <w:p>
-            <w:pPr>
-              <w:widowControl/>
-              <w:numPr>
-                <w:ilvl w:val="0"/>
-                <w:numId w:val="5"/>
-              </w:numPr>
-              <w:shd w:val="clear" w:color="auto" w:fill="FFFFFF"/>
-              <w:spacing w:before="60" w:after="100" w:afterAutospacing="1"/>
-              <w:jc w:val="left"/>
-              <w:rPr>
-                <w:rFonts w:ascii="Segoe UI" w:hAnsi="Segoe UI" w:cs="Segoe UI"/>
-                <w:color w:val="1F2328"/>
-              </w:rPr>
-            </w:pPr>
-            <w:r>
-              <w:rPr>
-                <w:rFonts w:ascii="Segoe UI" w:hAnsi="Segoe UI" w:cs="Segoe UI"/>
-                <w:color w:val="1F2328"/>
-              </w:rPr>
-              <w:t>On Writing: A Memoir of The Craft by Stephen King (with audiobook) Style: Toward Clarity and Grace by Joseph M. Williams</w:t>
-            </w:r>
-          </w:p>
-          <w:p>
-            <w:pPr>
-              <w:pStyle w:val="NormalWeb"/>
-              <w:shd w:val="clear" w:color="auto" w:fill="FFFFFF"/>
-              <w:spacing w:before="0" w:beforeAutospacing="0" w:after="240" w:afterAutospacing="0"/>
-              <w:rPr>
-                <w:rFonts w:ascii="Segoe UI" w:hAnsi="Segoe UI" w:cs="Segoe UI"/>
-                <w:color w:val="1F2328"/>
-              </w:rPr>
-            </w:pPr>
-            <w:r>
-              <w:rPr>
-                <w:rFonts w:ascii="Segoe UI" w:hAnsi="Segoe UI" w:cs="Segoe UI"/>
-                <w:color w:val="1F2328"/>
-              </w:rPr>
-              <w:t>另外，还有一个</w:t>
-            </w:r>
-            <w:r>
-              <w:rPr>
-                <w:rFonts w:ascii="Segoe UI" w:hAnsi="Segoe UI" w:cs="Segoe UI"/>
-                <w:color w:val="1F2328"/>
-              </w:rPr>
-              <w:t xml:space="preserve"> TTC (The Teaching Company)</w:t>
-            </w:r>
-            <w:r>
-              <w:rPr>
-                <w:rFonts w:ascii="Segoe UI" w:hAnsi="Segoe UI" w:cs="Segoe UI"/>
-                <w:color w:val="1F2328"/>
-              </w:rPr>
-              <w:t>的视频教程，是我所见过最好的写作课程</w:t>
-            </w:r>
-            <w:r>
-              <w:rPr>
-                <w:rFonts w:ascii="微软雅黑" w:eastAsia="微软雅黑" w:hAnsi="微软雅黑" w:cs="微软雅黑" w:hint="eastAsia"/>
-                <w:color w:val="1F2328"/>
-              </w:rPr>
-              <w:t>：</w:t>
-            </w:r>
-          </w:p>
-          <w:p>
-            <w:pPr>
-              <w:widowControl/>
-              <w:numPr>
-                <w:ilvl w:val="0"/>
-                <w:numId w:val="6"/>
-              </w:numPr>
-              <w:shd w:val="clear" w:color="auto" w:fill="FFFFFF"/>
-              <w:spacing w:before="100" w:beforeAutospacing="1" w:after="100" w:afterAutospacing="1"/>
-              <w:jc w:val="left"/>
-              <w:rPr>
-                <w:rFonts w:ascii="Segoe UI" w:hAnsi="Segoe UI" w:cs="Segoe UI"/>
-                <w:color w:val="1F2328"/>
-              </w:rPr>
-            </w:pPr>
-            <w:r>
-              <w:rPr>
-                <w:rFonts w:ascii="Segoe UI" w:hAnsi="Segoe UI" w:cs="Segoe UI"/>
-                <w:color w:val="1F2328"/>
-              </w:rPr>
-              <w:t>Building Great Sentences</w:t>
-            </w:r>
-            <w:r>
-              <w:rPr>
-                <w:rFonts w:ascii="微软雅黑" w:eastAsia="微软雅黑" w:hAnsi="微软雅黑" w:cs="微软雅黑" w:hint="eastAsia"/>
-                <w:color w:val="1F2328"/>
-              </w:rPr>
-              <w:t>。</w:t>
-            </w:r>
-          </w:p>
-          <w:p/>
-        </w:tc>
-      </w:tr>
-    </w:tbl>
-    <w:p/>
-    <w:p>
-      <w:r>
-        <w:rPr>
-          <w:rFonts w:hint="eastAsia"/>
-        </w:rPr>
-        <w:t>11</w:t>
-      </w:r>
-      <w:r>
-        <w:rPr>
-          <w:rFonts w:hint="eastAsia"/>
-        </w:rPr>
-        <w:t>，</w:t>
-      </w:r>
-      <w:r>
-        <w:rPr>
-          <w:rFonts w:hint="eastAsia"/>
-        </w:rPr>
-        <w:t xml:space="preserve">English books </w:t>
-      </w:r>
-    </w:p>
-    <w:p>
-      <w:r>
-        <w:rPr>
-          <w:rFonts w:hint="eastAsia"/>
-        </w:rPr>
-        <w:t xml:space="preserve">  </w:t>
-      </w:r>
-      <w:r>
-        <w:rPr>
-          <w:rFonts w:hint="eastAsia"/>
-        </w:rPr>
-        <w:t>《</w:t>
-      </w:r>
-      <w:r>
-        <w:t>Very Short Introductions</w:t>
-      </w:r>
-      <w:r>
-        <w:rPr>
-          <w:rFonts w:hint="eastAsia"/>
-        </w:rPr>
-        <w:t>》</w:t>
-      </w:r>
-      <w:r>
-        <w:rPr>
-          <w:rFonts w:hint="eastAsia"/>
-        </w:rPr>
-        <w:t xml:space="preserve"> </w:t>
-      </w:r>
-      <w:hyperlink r:id="rId14" w:history="1">
-        <w:r>
-          <w:rPr>
-            <w:rStyle w:val="Hyperlink"/>
-          </w:rPr>
-          <w:t>https://academic.oup.com/very-short-introductions</w:t>
-        </w:r>
-      </w:hyperlink>
-    </w:p>
-    <w:p>
-      <w:pPr>
-        <w:pStyle w:val="ListParagraph"/>
-        <w:numPr>
-          <w:ilvl w:val="0"/>
-          <w:numId w:val="1"/>
-        </w:numPr>
-        <w:ind w:firstLineChars="0"/>
-      </w:pPr>
-      <w:r>
-        <w:rPr>
-          <w:rFonts w:hint="eastAsia"/>
-        </w:rPr>
-        <w:t>口语参考资料</w:t>
-      </w:r>
-    </w:p>
-    <w:p>
-      <w:pPr>
-        <w:pStyle w:val="ListParagraph"/>
-        <w:numPr>
-          <w:ilvl w:val="0"/>
-          <w:numId w:val="2"/>
-        </w:numPr>
-        <w:ind w:firstLineChars="0"/>
-      </w:pPr>
-      <w:r>
-        <w:rPr>
-          <w:rFonts w:hint="eastAsia"/>
-        </w:rPr>
-        <w:t>BBC The English we speak (about idioms)</w:t>
-      </w:r>
-    </w:p>
-    <w:p>
-      <w:pPr>
-        <w:pStyle w:val="ListParagraph"/>
-        <w:numPr>
-          <w:ilvl w:val="0"/>
-          <w:numId w:val="2"/>
-        </w:numPr>
-        <w:ind w:firstLineChars="0"/>
-      </w:pPr>
-      <w:r>
-        <w:rPr>
-          <w:rFonts w:hint="eastAsia"/>
-        </w:rPr>
-        <w:t xml:space="preserve"> </w:t>
-      </w:r>
-      <w:r>
-        <w:rPr>
-          <w:rFonts w:hint="eastAsia"/>
-        </w:rPr>
-        <w:t>《剑桥中级</w:t>
-      </w:r>
-      <w:r>
-        <w:rPr>
-          <w:rFonts w:hint="eastAsia"/>
-        </w:rPr>
-        <w:t>/</w:t>
-      </w:r>
-      <w:r>
-        <w:rPr>
-          <w:rFonts w:hint="eastAsia"/>
-        </w:rPr>
-        <w:t>高级惯用搭配》</w:t>
-      </w:r>
-      <w:r>
-        <w:rPr>
-          <w:rFonts w:hint="eastAsia"/>
-        </w:rPr>
-        <w:t xml:space="preserve"> </w:t>
-      </w:r>
-      <w:r>
-        <w:rPr>
-          <w:rFonts w:hint="eastAsia"/>
-        </w:rPr>
-        <w:t>关于词语合理搭配使用，中级偏口语，高级偏写作</w:t>
-      </w:r>
-    </w:p>
-    <w:p>
-      <w:pPr>
-        <w:pStyle w:val="ListParagraph"/>
-        <w:numPr>
-          <w:ilvl w:val="0"/>
-          <w:numId w:val="2"/>
-        </w:numPr>
-        <w:ind w:firstLineChars="0"/>
-      </w:pPr>
-      <w:hyperlink r:id="rId15" w:history="1">
-        <w:r>
-          <w:rPr>
-            <w:rStyle w:val="Hyperlink"/>
-            <w:rFonts w:hint="eastAsia"/>
-          </w:rPr>
-          <w:t>www.thefreedictionary.com</w:t>
-        </w:r>
-      </w:hyperlink>
-      <w:r>
-        <w:rPr>
-          <w:rFonts w:hint="eastAsia"/>
-        </w:rPr>
-        <w:t xml:space="preserve">  : </w:t>
-      </w:r>
-      <w:r>
-        <w:rPr>
-          <w:rFonts w:hint="eastAsia"/>
-        </w:rPr>
-        <w:t>英英在线词典，可查近义词等</w:t>
-      </w:r>
-    </w:p>
-    <w:p>
-      <w:pPr>
-        <w:pStyle w:val="ListParagraph"/>
-        <w:numPr>
-          <w:ilvl w:val="0"/>
-          <w:numId w:val="2"/>
-        </w:numPr>
-        <w:ind w:firstLineChars="0"/>
-      </w:pPr>
-      <w:r>
-        <w:rPr>
-          <w:rFonts w:hint="eastAsia"/>
-        </w:rPr>
-        <w:t>bbclearningenglish.com</w:t>
-      </w:r>
-      <w:r>
-        <w:t xml:space="preserve"> </w:t>
-      </w:r>
-      <w:r>
-        <w:rPr>
-          <w:rFonts w:hint="eastAsia"/>
-        </w:rPr>
-        <w:t xml:space="preserve"> :  BBC</w:t>
-      </w:r>
-      <w:r>
-        <w:rPr>
-          <w:rFonts w:hint="eastAsia"/>
-        </w:rPr>
-        <w:t>纠音节目。</w:t>
-      </w:r>
-    </w:p>
-    <w:p>
-      <w:pPr>
-        <w:pStyle w:val="ListParagraph"/>
-        <w:numPr>
-          <w:ilvl w:val="0"/>
-          <w:numId w:val="2"/>
-        </w:numPr>
-        <w:ind w:firstLineChars="0"/>
-      </w:pPr>
-      <w:r>
-        <w:rPr>
-          <w:rFonts w:hint="eastAsia"/>
-        </w:rPr>
-        <w:t>bbc world service : The English we speak.</w:t>
-      </w:r>
-    </w:p>
-    <w:p>
-      <w:pPr>
-        <w:pStyle w:val="ListParagraph"/>
-        <w:numPr>
-          <w:ilvl w:val="0"/>
-          <w:numId w:val="2"/>
-        </w:numPr>
-        <w:ind w:firstLineChars="0"/>
-      </w:pPr>
-      <w:r>
-        <w:rPr>
-          <w:rFonts w:hint="eastAsia"/>
-        </w:rPr>
-        <w:lastRenderedPageBreak/>
-        <w:t>《剑桥中级英语语法》注重口语方面</w:t>
-      </w:r>
-    </w:p>
-    <w:p>
-      <w:pPr>
-        <w:ind w:left="360"/>
-      </w:pPr>
-      <w:r>
-        <w:rPr>
-          <w:rFonts w:hint="eastAsia"/>
-        </w:rPr>
-        <w:t>剑桥是雅思的合作院校，剑桥的相关书籍与雅思考试的内容比较接近。</w:t>
-      </w:r>
-      <w:r>
-        <w:br/>
-      </w:r>
-    </w:p>
-    <w:p>
-      <w:r>
-        <w:t xml:space="preserve">12, </w:t>
-      </w:r>
-      <w:r>
-        <w:rPr>
-          <w:rFonts w:hint="eastAsia"/>
-        </w:rPr>
-        <w:t>多读各种类型的文章，不要只读单一类型的，多读杂书后在遇到新事物的时候可以运用类比的手段是自己更好的理解它。</w:t>
-      </w:r>
-    </w:p>
-    <w:p>
-      <w:pPr>
-        <w:rPr>
-          <w:rFonts w:hint="eastAsia"/>
-        </w:rPr>
-      </w:pPr>
-    </w:p>
     <w:sectPr>
       <w:pgSz w:w="11906" w:h="16838"/>
       <w:pgMar w:top="1440" w:right="1800" w:bottom="1440" w:left="1800" w:header="851" w:footer="992" w:gutter="0"/>
@@ -3053,7 +2547,7 @@
     <w:lsdException w:name="Unresolved Mention" w:semiHidden="1" w:unhideWhenUsed="1"/>
     <w:lsdException w:name="Smart Link" w:semiHidden="1" w:unhideWhenUsed="1"/>
   </w:latentStyles>
-  <w:style w:type="paragraph" w:default="1" w:styleId="Normal">
+  <w:style w:type="paragraph" w:default="1" w:styleId="a">
     <w:name w:val="Normal"/>
     <w:qFormat/>
     <w:pPr>
@@ -3067,13 +2561,13 @@
       <w:szCs w:val="22"/>
     </w:rPr>
   </w:style>
-  <w:style w:type="character" w:default="1" w:styleId="DefaultParagraphFont">
+  <w:style w:type="character" w:default="1" w:styleId="a0">
     <w:name w:val="Default Paragraph Font"/>
     <w:uiPriority w:val="1"/>
     <w:semiHidden/>
     <w:unhideWhenUsed/>
   </w:style>
-  <w:style w:type="table" w:default="1" w:styleId="TableNormal">
+  <w:style w:type="table" w:default="1" w:styleId="a1">
     <w:name w:val="Normal Table"/>
     <w:uiPriority w:val="99"/>
     <w:semiHidden/>
@@ -3088,16 +2582,16 @@
       </w:tblCellMar>
     </w:tblPr>
   </w:style>
-  <w:style w:type="numbering" w:default="1" w:styleId="NoList">
+  <w:style w:type="numbering" w:default="1" w:styleId="a2">
     <w:name w:val="No List"/>
     <w:uiPriority w:val="99"/>
     <w:semiHidden/>
     <w:unhideWhenUsed/>
   </w:style>
-  <w:style w:type="paragraph" w:styleId="Footer">
+  <w:style w:type="paragraph" w:styleId="a3">
     <w:name w:val="footer"/>
-    <w:basedOn w:val="Normal"/>
-    <w:link w:val="FooterChar"/>
+    <w:basedOn w:val="a"/>
+    <w:link w:val="a4"/>
     <w:uiPriority w:val="99"/>
     <w:unhideWhenUsed/>
     <w:qFormat/>
@@ -3114,10 +2608,10 @@
       <w:szCs w:val="18"/>
     </w:rPr>
   </w:style>
-  <w:style w:type="paragraph" w:styleId="Header">
+  <w:style w:type="paragraph" w:styleId="a5">
     <w:name w:val="header"/>
-    <w:basedOn w:val="Normal"/>
-    <w:link w:val="HeaderChar"/>
+    <w:basedOn w:val="a"/>
+    <w:link w:val="a6"/>
     <w:uiPriority w:val="99"/>
     <w:unhideWhenUsed/>
     <w:pPr>
@@ -3136,9 +2630,9 @@
       <w:szCs w:val="18"/>
     </w:rPr>
   </w:style>
-  <w:style w:type="character" w:styleId="Hyperlink">
+  <w:style w:type="character" w:styleId="a7">
     <w:name w:val="Hyperlink"/>
-    <w:basedOn w:val="DefaultParagraphFont"/>
+    <w:basedOn w:val="a0"/>
     <w:uiPriority w:val="99"/>
     <w:unhideWhenUsed/>
     <w:rPr>
@@ -3146,29 +2640,29 @@
       <w:u w:val="single"/>
     </w:rPr>
   </w:style>
-  <w:style w:type="paragraph" w:styleId="ListParagraph">
+  <w:style w:type="paragraph" w:styleId="a8">
     <w:name w:val="List Paragraph"/>
-    <w:basedOn w:val="Normal"/>
+    <w:basedOn w:val="a"/>
     <w:uiPriority w:val="34"/>
     <w:qFormat/>
     <w:pPr>
       <w:ind w:firstLineChars="200" w:firstLine="420"/>
     </w:pPr>
   </w:style>
-  <w:style w:type="character" w:customStyle="1" w:styleId="HeaderChar">
-    <w:name w:val="Header Char"/>
-    <w:basedOn w:val="DefaultParagraphFont"/>
-    <w:link w:val="Header"/>
+  <w:style w:type="character" w:customStyle="1" w:styleId="a6">
+    <w:name w:val="页眉 字符"/>
+    <w:basedOn w:val="a0"/>
+    <w:link w:val="a5"/>
     <w:uiPriority w:val="99"/>
     <w:rPr>
       <w:sz w:val="18"/>
       <w:szCs w:val="18"/>
     </w:rPr>
   </w:style>
-  <w:style w:type="character" w:customStyle="1" w:styleId="FooterChar">
-    <w:name w:val="Footer Char"/>
-    <w:basedOn w:val="DefaultParagraphFont"/>
-    <w:link w:val="Footer"/>
+  <w:style w:type="character" w:customStyle="1" w:styleId="a4">
+    <w:name w:val="页脚 字符"/>
+    <w:basedOn w:val="a0"/>
+    <w:link w:val="a3"/>
     <w:uiPriority w:val="99"/>
     <w:rPr>
       <w:sz w:val="18"/>
@@ -3177,7 +2671,7 @@
   </w:style>
   <w:style w:type="character" w:customStyle="1" w:styleId="1">
     <w:name w:val="未处理的提及1"/>
-    <w:basedOn w:val="DefaultParagraphFont"/>
+    <w:basedOn w:val="a0"/>
     <w:uiPriority w:val="99"/>
     <w:semiHidden/>
     <w:unhideWhenUsed/>
@@ -3187,9 +2681,9 @@
       <w:shd w:val="clear" w:color="auto" w:fill="E1DFDD"/>
     </w:rPr>
   </w:style>
-  <w:style w:type="table" w:styleId="TableGrid">
+  <w:style w:type="table" w:styleId="a9">
     <w:name w:val="Table Grid"/>
-    <w:basedOn w:val="TableNormal"/>
+    <w:basedOn w:val="a1"/>
     <w:uiPriority w:val="59"/>
     <w:rsid w:val="00D0232D"/>
     <w:tblPr>
@@ -3203,9 +2697,9 @@
       </w:tblBorders>
     </w:tblPr>
   </w:style>
-  <w:style w:type="paragraph" w:styleId="NormalWeb">
+  <w:style w:type="paragraph" w:styleId="aa">
     <w:name w:val="Normal (Web)"/>
-    <w:basedOn w:val="Normal"/>
+    <w:basedOn w:val="a"/>
     <w:uiPriority w:val="99"/>
     <w:semiHidden/>
     <w:unhideWhenUsed/>
@@ -3222,9 +2716,9 @@
       <w:szCs w:val="24"/>
     </w:rPr>
   </w:style>
-  <w:style w:type="character" w:styleId="Strong">
+  <w:style w:type="character" w:styleId="ab">
     <w:name w:val="Strong"/>
-    <w:basedOn w:val="DefaultParagraphFont"/>
+    <w:basedOn w:val="a0"/>
     <w:uiPriority w:val="22"/>
     <w:qFormat/>
     <w:rsid w:val="00D0232D"/>
@@ -3233,10 +2727,10 @@
       <w:bCs/>
     </w:rPr>
   </w:style>
-  <w:style w:type="paragraph" w:styleId="BalloonText">
+  <w:style w:type="paragraph" w:styleId="ac">
     <w:name w:val="Balloon Text"/>
-    <w:basedOn w:val="Normal"/>
-    <w:link w:val="BalloonTextChar"/>
+    <w:basedOn w:val="a"/>
+    <w:link w:val="ad"/>
     <w:uiPriority w:val="99"/>
     <w:semiHidden/>
     <w:unhideWhenUsed/>
@@ -3246,10 +2740,10 @@
       <w:szCs w:val="18"/>
     </w:rPr>
   </w:style>
-  <w:style w:type="character" w:customStyle="1" w:styleId="BalloonTextChar">
-    <w:name w:val="Balloon Text Char"/>
-    <w:basedOn w:val="DefaultParagraphFont"/>
-    <w:link w:val="BalloonText"/>
+  <w:style w:type="character" w:customStyle="1" w:styleId="ad">
+    <w:name w:val="批注框文本 字符"/>
+    <w:basedOn w:val="a0"/>
+    <w:link w:val="ac"/>
     <w:uiPriority w:val="99"/>
     <w:semiHidden/>
     <w:rsid w:val="00882C6B"/>
@@ -3260,9 +2754,9 @@
       <w:szCs w:val="18"/>
     </w:rPr>
   </w:style>
-  <w:style w:type="character" w:styleId="UnresolvedMention">
+  <w:style w:type="character" w:styleId="ae">
     <w:name w:val="Unresolved Mention"/>
-    <w:basedOn w:val="DefaultParagraphFont"/>
+    <w:basedOn w:val="a0"/>
     <w:uiPriority w:val="99"/>
     <w:semiHidden/>
     <w:unhideWhenUsed/>
@@ -3270,6 +2764,18 @@
     <w:rPr>
       <w:color w:val="605E5C"/>
       <w:shd w:val="clear" w:color="auto" w:fill="E1DFDD"/>
+    </w:rPr>
+  </w:style>
+  <w:style w:type="character" w:styleId="af">
+    <w:name w:val="FollowedHyperlink"/>
+    <w:basedOn w:val="a0"/>
+    <w:uiPriority w:val="99"/>
+    <w:semiHidden/>
+    <w:unhideWhenUsed/>
+    <w:rsid w:val="00907752"/>
+    <w:rPr>
+      <w:color w:val="800080" w:themeColor="followedHyperlink"/>
+      <w:u w:val="single"/>
     </w:rPr>
   </w:style>
 </w:styles>

</xml_diff>